<commit_message>
Change CR status to released
</commit_message>
<xml_diff>
--- a/Input Documents/CR/PO_SAG_CR_WEB.docx
+++ b/Input Documents/CR/PO_SAG_CR_WEB.docx
@@ -1,6 +1,6 @@
 
 <file path=word/document.xml><?xml version="1.0" encoding="utf-8"?>
-<w:document xmlns:wpc="http://schemas.microsoft.com/office/word/2010/wordprocessingCanvas" xmlns:mc="http://schemas.openxmlformats.org/markup-compatibility/2006" xmlns:o="urn:schemas-microsoft-com:office:office" xmlns:r="http://schemas.openxmlformats.org/officeDocument/2006/relationships" xmlns:m="http://schemas.openxmlformats.org/officeDocument/2006/math" xmlns:v="urn:schemas-microsoft-com:vml" xmlns:wp14="http://schemas.microsoft.com/office/word/2010/wordprocessingDrawing" xmlns:wp="http://schemas.openxmlformats.org/drawingml/2006/wordprocessingDrawing" xmlns:w10="urn:schemas-microsoft-com:office:word" xmlns:w="http://schemas.openxmlformats.org/wordprocessingml/2006/main" xmlns:w14="http://schemas.microsoft.com/office/word/2010/wordml" xmlns:w15="http://schemas.microsoft.com/office/word/2012/wordml" xmlns:wpg="http://schemas.microsoft.com/office/word/2010/wordprocessingGroup" xmlns:wpi="http://schemas.microsoft.com/office/word/2010/wordprocessingInk" xmlns:wne="http://schemas.microsoft.com/office/word/2006/wordml" xmlns:wps="http://schemas.microsoft.com/office/word/2010/wordprocessingShape" mc:Ignorable="w14 w15 wp14">
+<w:document xmlns:wpc="http://schemas.microsoft.com/office/word/2010/wordprocessingCanvas" xmlns:cx="http://schemas.microsoft.com/office/drawing/2014/chartex" xmlns:cx1="http://schemas.microsoft.com/office/drawing/2015/9/8/chartex" xmlns:cx2="http://schemas.microsoft.com/office/drawing/2015/10/21/chartex" xmlns:cx3="http://schemas.microsoft.com/office/drawing/2016/5/9/chartex" xmlns:cx4="http://schemas.microsoft.com/office/drawing/2016/5/10/chartex" xmlns:cx5="http://schemas.microsoft.com/office/drawing/2016/5/11/chartex" xmlns:cx6="http://schemas.microsoft.com/office/drawing/2016/5/12/chartex" xmlns:cx7="http://schemas.microsoft.com/office/drawing/2016/5/13/chartex" xmlns:cx8="http://schemas.microsoft.com/office/drawing/2016/5/14/chartex" xmlns:mc="http://schemas.openxmlformats.org/markup-compatibility/2006" xmlns:aink="http://schemas.microsoft.com/office/drawing/2016/ink" xmlns:am3d="http://schemas.microsoft.com/office/drawing/2017/model3d" xmlns:o="urn:schemas-microsoft-com:office:office" xmlns:oel="http://schemas.microsoft.com/office/2019/extlst" xmlns:r="http://schemas.openxmlformats.org/officeDocument/2006/relationships" xmlns:m="http://schemas.openxmlformats.org/officeDocument/2006/math" xmlns:v="urn:schemas-microsoft-com:vml" xmlns:wp14="http://schemas.microsoft.com/office/word/2010/wordprocessingDrawing" xmlns:wp="http://schemas.openxmlformats.org/drawingml/2006/wordprocessingDrawing" xmlns:w10="urn:schemas-microsoft-com:office:word" xmlns:w="http://schemas.openxmlformats.org/wordprocessingml/2006/main" xmlns:w14="http://schemas.microsoft.com/office/word/2010/wordml" xmlns:w15="http://schemas.microsoft.com/office/word/2012/wordml" xmlns:w16cex="http://schemas.microsoft.com/office/word/2018/wordml/cex" xmlns:w16cid="http://schemas.microsoft.com/office/word/2016/wordml/cid" xmlns:w16="http://schemas.microsoft.com/office/word/2018/wordml" xmlns:w16sdtdh="http://schemas.microsoft.com/office/word/2020/wordml/sdtdatahash" xmlns:w16se="http://schemas.microsoft.com/office/word/2015/wordml/symex" xmlns:wpg="http://schemas.microsoft.com/office/word/2010/wordprocessingGroup" xmlns:wpi="http://schemas.microsoft.com/office/word/2010/wordprocessingInk" xmlns:wne="http://schemas.microsoft.com/office/word/2006/wordml" xmlns:wps="http://schemas.microsoft.com/office/word/2010/wordprocessingShape" mc:Ignorable="w14 w15 w16se w16cid w16 w16cex w16sdtdh wp14">
   <w:body>
     <w:p>
       <w:pPr>
@@ -105,7 +105,6 @@
           <w:docPartUnique/>
         </w:docPartObj>
       </w:sdtPr>
-      <w:sdtEndPr/>
       <w:sdtContent>
         <w:p>
           <w:pPr>
@@ -201,15 +200,7 @@
                 <w:sz w:val="28"/>
                 <w:szCs w:val="28"/>
               </w:rPr>
-              <w:t>Document Histo</w:t>
-            </w:r>
-            <w:r>
-              <w:rPr>
-                <w:color w:val="000000"/>
-                <w:sz w:val="28"/>
-                <w:szCs w:val="28"/>
-              </w:rPr>
-              <w:t>ry:</w:t>
+              <w:t>Document History:</w:t>
             </w:r>
           </w:hyperlink>
           <w:r>
@@ -383,7 +374,8 @@
       </w:tblPr>
       <w:tblGrid>
         <w:gridCol w:w="1995"/>
-        <w:gridCol w:w="7365"/>
+        <w:gridCol w:w="2407"/>
+        <w:gridCol w:w="4958"/>
       </w:tblGrid>
       <w:tr>
         <w:tc>
@@ -430,6 +422,7 @@
         <w:tc>
           <w:tcPr>
             <w:tcW w:w="7365" w:type="dxa"/>
+            <w:gridSpan w:val="2"/>
             <w:tcBorders>
               <w:top w:val="single" w:sz="6" w:space="0" w:color="000000"/>
               <w:left w:val="single" w:sz="6" w:space="0" w:color="000000"/>
@@ -508,6 +501,7 @@
         <w:tc>
           <w:tcPr>
             <w:tcW w:w="7365" w:type="dxa"/>
+            <w:gridSpan w:val="2"/>
             <w:tcBorders>
               <w:top w:val="single" w:sz="6" w:space="0" w:color="000000"/>
               <w:left w:val="single" w:sz="6" w:space="0" w:color="000000"/>
@@ -539,7 +533,7 @@
               <w:t>V1.</w:t>
             </w:r>
             <w:r>
-              <w:t>2</w:t>
+              <w:t>3</w:t>
             </w:r>
           </w:p>
         </w:tc>
@@ -589,6 +583,7 @@
         <w:tc>
           <w:tcPr>
             <w:tcW w:w="7365" w:type="dxa"/>
+            <w:gridSpan w:val="2"/>
             <w:tcBorders>
               <w:top w:val="single" w:sz="8" w:space="0" w:color="000000"/>
               <w:left w:val="single" w:sz="6" w:space="0" w:color="000000"/>
@@ -609,7 +604,7 @@
               <w:jc w:val="center"/>
             </w:pPr>
             <w:r>
-              <w:t>Proposed</w:t>
+              <w:t>Released</w:t>
             </w:r>
           </w:p>
         </w:tc>
@@ -659,6 +654,7 @@
         <w:tc>
           <w:tcPr>
             <w:tcW w:w="7365" w:type="dxa"/>
+            <w:gridSpan w:val="2"/>
             <w:tcBorders>
               <w:top w:val="single" w:sz="6" w:space="0" w:color="000000"/>
               <w:left w:val="single" w:sz="6" w:space="0" w:color="000000"/>
@@ -737,6 +733,7 @@
         <w:tc>
           <w:tcPr>
             <w:tcW w:w="7365" w:type="dxa"/>
+            <w:gridSpan w:val="2"/>
             <w:shd w:val="clear" w:color="auto" w:fill="auto"/>
             <w:tcMar>
               <w:top w:w="100" w:type="dxa"/>
@@ -765,6 +762,249 @@
             </w:r>
             <w:r>
               <w:t>]</w:t>
+            </w:r>
+          </w:p>
+        </w:tc>
+      </w:tr>
+      <w:tr>
+        <w:tc>
+          <w:tcPr>
+            <w:tcW w:w="1995" w:type="dxa"/>
+            <w:tcBorders>
+              <w:top w:val="single" w:sz="6" w:space="0" w:color="000000"/>
+              <w:left w:val="single" w:sz="6" w:space="0" w:color="000000"/>
+              <w:bottom w:val="single" w:sz="6" w:space="0" w:color="000000"/>
+              <w:right w:val="single" w:sz="6" w:space="0" w:color="000000"/>
+            </w:tcBorders>
+            <w:shd w:val="clear" w:color="auto" w:fill="A4C2F4"/>
+            <w:tcMar>
+              <w:top w:w="100" w:type="dxa"/>
+              <w:left w:w="100" w:type="dxa"/>
+              <w:bottom w:w="100" w:type="dxa"/>
+              <w:right w:w="100" w:type="dxa"/>
+            </w:tcMar>
+          </w:tcPr>
+          <w:p>
+            <w:pPr>
+              <w:widowControl w:val="0"/>
+              <w:pBdr>
+                <w:top w:val="nil"/>
+                <w:left w:val="nil"/>
+                <w:bottom w:val="nil"/>
+                <w:right w:val="nil"/>
+                <w:between w:val="nil"/>
+              </w:pBdr>
+              <w:spacing w:line="240" w:lineRule="auto"/>
+              <w:jc w:val="center"/>
+              <w:rPr>
+                <w:b/>
+              </w:rPr>
+            </w:pPr>
+            <w:r>
+              <w:rPr>
+                <w:b/>
+              </w:rPr>
+              <w:t>Team Approval</w:t>
+            </w:r>
+          </w:p>
+        </w:tc>
+        <w:tc>
+          <w:tcPr>
+            <w:tcW w:w="2407" w:type="dxa"/>
+            <w:shd w:val="clear" w:color="auto" w:fill="auto"/>
+            <w:tcMar>
+              <w:top w:w="100" w:type="dxa"/>
+              <w:left w:w="100" w:type="dxa"/>
+              <w:bottom w:w="100" w:type="dxa"/>
+              <w:right w:w="100" w:type="dxa"/>
+            </w:tcMar>
+          </w:tcPr>
+          <w:p>
+            <w:pPr>
+              <w:widowControl w:val="0"/>
+              <w:spacing w:line="240" w:lineRule="auto"/>
+              <w:jc w:val="center"/>
+            </w:pPr>
+            <w:r>
+              <w:t>Mahmoud Hussien</w:t>
+            </w:r>
+          </w:p>
+        </w:tc>
+        <w:tc>
+          <w:tcPr>
+            <w:tcW w:w="4958" w:type="dxa"/>
+            <w:shd w:val="clear" w:color="auto" w:fill="auto"/>
+          </w:tcPr>
+          <w:p>
+            <w:pPr>
+              <w:widowControl w:val="0"/>
+              <w:spacing w:line="240" w:lineRule="auto"/>
+              <w:jc w:val="center"/>
+            </w:pPr>
+            <w:r>
+              <w:t>Approved</w:t>
+            </w:r>
+          </w:p>
+        </w:tc>
+      </w:tr>
+      <w:tr>
+        <w:tc>
+          <w:tcPr>
+            <w:tcW w:w="1995" w:type="dxa"/>
+            <w:tcBorders>
+              <w:top w:val="single" w:sz="6" w:space="0" w:color="000000"/>
+              <w:left w:val="single" w:sz="6" w:space="0" w:color="000000"/>
+              <w:bottom w:val="single" w:sz="6" w:space="0" w:color="000000"/>
+              <w:right w:val="single" w:sz="6" w:space="0" w:color="000000"/>
+            </w:tcBorders>
+            <w:shd w:val="clear" w:color="auto" w:fill="A4C2F4"/>
+            <w:tcMar>
+              <w:top w:w="100" w:type="dxa"/>
+              <w:left w:w="100" w:type="dxa"/>
+              <w:bottom w:w="100" w:type="dxa"/>
+              <w:right w:w="100" w:type="dxa"/>
+            </w:tcMar>
+          </w:tcPr>
+          <w:p>
+            <w:pPr>
+              <w:widowControl w:val="0"/>
+              <w:pBdr>
+                <w:top w:val="nil"/>
+                <w:left w:val="nil"/>
+                <w:bottom w:val="nil"/>
+                <w:right w:val="nil"/>
+                <w:between w:val="nil"/>
+              </w:pBdr>
+              <w:spacing w:line="240" w:lineRule="auto"/>
+              <w:jc w:val="center"/>
+              <w:rPr>
+                <w:b/>
+              </w:rPr>
+            </w:pPr>
+            <w:r>
+              <w:rPr>
+                <w:b/>
+              </w:rPr>
+              <w:t>Mentor Approval</w:t>
+            </w:r>
+          </w:p>
+        </w:tc>
+        <w:tc>
+          <w:tcPr>
+            <w:tcW w:w="2407" w:type="dxa"/>
+            <w:shd w:val="clear" w:color="auto" w:fill="auto"/>
+            <w:tcMar>
+              <w:top w:w="100" w:type="dxa"/>
+              <w:left w:w="100" w:type="dxa"/>
+              <w:bottom w:w="100" w:type="dxa"/>
+              <w:right w:w="100" w:type="dxa"/>
+            </w:tcMar>
+          </w:tcPr>
+          <w:p>
+            <w:pPr>
+              <w:widowControl w:val="0"/>
+              <w:spacing w:line="240" w:lineRule="auto"/>
+              <w:jc w:val="center"/>
+            </w:pPr>
+            <w:r>
+              <w:t>Ammar Yasser</w:t>
+            </w:r>
+          </w:p>
+        </w:tc>
+        <w:tc>
+          <w:tcPr>
+            <w:tcW w:w="4958" w:type="dxa"/>
+            <w:shd w:val="clear" w:color="auto" w:fill="auto"/>
+          </w:tcPr>
+          <w:p>
+            <w:pPr>
+              <w:widowControl w:val="0"/>
+              <w:spacing w:line="240" w:lineRule="auto"/>
+              <w:jc w:val="center"/>
+            </w:pPr>
+            <w:r>
+              <w:t>Approved</w:t>
+            </w:r>
+          </w:p>
+        </w:tc>
+      </w:tr>
+      <w:tr>
+        <w:tc>
+          <w:tcPr>
+            <w:tcW w:w="1995" w:type="dxa"/>
+            <w:tcBorders>
+              <w:top w:val="single" w:sz="6" w:space="0" w:color="000000"/>
+              <w:left w:val="single" w:sz="6" w:space="0" w:color="000000"/>
+              <w:bottom w:val="single" w:sz="6" w:space="0" w:color="000000"/>
+              <w:right w:val="single" w:sz="6" w:space="0" w:color="000000"/>
+            </w:tcBorders>
+            <w:shd w:val="clear" w:color="auto" w:fill="A4C2F4"/>
+            <w:tcMar>
+              <w:top w:w="100" w:type="dxa"/>
+              <w:left w:w="100" w:type="dxa"/>
+              <w:bottom w:w="100" w:type="dxa"/>
+              <w:right w:w="100" w:type="dxa"/>
+            </w:tcMar>
+          </w:tcPr>
+          <w:p>
+            <w:pPr>
+              <w:widowControl w:val="0"/>
+              <w:pBdr>
+                <w:top w:val="nil"/>
+                <w:left w:val="nil"/>
+                <w:bottom w:val="nil"/>
+                <w:right w:val="nil"/>
+                <w:between w:val="nil"/>
+              </w:pBdr>
+              <w:spacing w:line="240" w:lineRule="auto"/>
+              <w:jc w:val="center"/>
+              <w:rPr>
+                <w:b/>
+              </w:rPr>
+            </w:pPr>
+            <w:r>
+              <w:rPr>
+                <w:b/>
+              </w:rPr>
+              <w:t>Final Approval</w:t>
+            </w:r>
+          </w:p>
+        </w:tc>
+        <w:tc>
+          <w:tcPr>
+            <w:tcW w:w="2407" w:type="dxa"/>
+            <w:shd w:val="clear" w:color="auto" w:fill="auto"/>
+            <w:tcMar>
+              <w:top w:w="100" w:type="dxa"/>
+              <w:left w:w="100" w:type="dxa"/>
+              <w:bottom w:w="100" w:type="dxa"/>
+              <w:right w:w="100" w:type="dxa"/>
+            </w:tcMar>
+          </w:tcPr>
+          <w:p>
+            <w:pPr>
+              <w:widowControl w:val="0"/>
+              <w:spacing w:line="240" w:lineRule="auto"/>
+              <w:jc w:val="center"/>
+            </w:pPr>
+            <w:r>
+              <w:t>Esraa Abdelnaby</w:t>
+            </w:r>
+          </w:p>
+        </w:tc>
+        <w:tc>
+          <w:tcPr>
+            <w:tcW w:w="4958" w:type="dxa"/>
+            <w:shd w:val="clear" w:color="auto" w:fill="auto"/>
+          </w:tcPr>
+          <w:p>
+            <w:pPr>
+              <w:widowControl w:val="0"/>
+              <w:spacing w:line="240" w:lineRule="auto"/>
+              <w:jc w:val="center"/>
+            </w:pPr>
+            <w:r>
+              <w:t>Approved</w:t>
             </w:r>
           </w:p>
         </w:tc>
@@ -992,13 +1232,8 @@
               <w:jc w:val="center"/>
             </w:pPr>
             <w:r>
-              <w:t xml:space="preserve">Mahmoud </w:t>
-            </w:r>
-            <w:proofErr w:type="spellStart"/>
-            <w:r>
-              <w:t>Hussien</w:t>
-            </w:r>
-            <w:proofErr w:type="spellEnd"/>
+              <w:t>Mahmoud Hussien</w:t>
+            </w:r>
           </w:p>
         </w:tc>
         <w:tc>
@@ -1108,13 +1343,8 @@
               <w:jc w:val="center"/>
             </w:pPr>
             <w:r>
-              <w:t xml:space="preserve">Mahmoud </w:t>
-            </w:r>
-            <w:proofErr w:type="spellStart"/>
-            <w:r>
-              <w:t>Hussien</w:t>
-            </w:r>
-            <w:proofErr w:type="spellEnd"/>
+              <w:t>Mahmoud Hussien</w:t>
+            </w:r>
           </w:p>
         </w:tc>
         <w:tc>
@@ -1292,20 +1522,11 @@
       </w:tr>
     </w:tbl>
     <w:p>
-      <w:pPr>
-        <w:pStyle w:val="Title"/>
-      </w:pPr>
       <w:bookmarkStart w:id="2" w:name="_heading=h.1fob9te" w:colFirst="0" w:colLast="0"/>
+      <w:bookmarkStart w:id="3" w:name="_heading=h.3znysh7" w:colFirst="0" w:colLast="0"/>
       <w:bookmarkEnd w:id="2"/>
-    </w:p>
-    <w:p>
-      <w:pPr>
-        <w:pStyle w:val="Title"/>
-      </w:pPr>
-      <w:bookmarkStart w:id="3" w:name="_heading=h.3znysh7" w:colFirst="0" w:colLast="0"/>
       <w:bookmarkEnd w:id="3"/>
     </w:p>
-    <w:p/>
     <w:p>
       <w:pPr>
         <w:pStyle w:val="Title"/>
@@ -1412,14 +1633,7 @@
           <w:sz w:val="24"/>
           <w:szCs w:val="24"/>
         </w:rPr>
-        <w:t>A dashboard to manage th</w:t>
-      </w:r>
-      <w:r>
-        <w:rPr>
-          <w:sz w:val="24"/>
-          <w:szCs w:val="24"/>
-        </w:rPr>
-        <w:t>e data</w:t>
+        <w:t>A dashboard to manage the data</w:t>
       </w:r>
     </w:p>
     <w:p>
@@ -1581,15 +1795,7 @@
           <w:szCs w:val="24"/>
           <w:highlight w:val="white"/>
         </w:rPr>
-        <w:t>Each Dashboard r</w:t>
-      </w:r>
-      <w:r>
-        <w:rPr>
-          <w:sz w:val="24"/>
-          <w:szCs w:val="24"/>
-          <w:highlight w:val="white"/>
-        </w:rPr>
-        <w:t>ole has a different permissions.</w:t>
+        <w:t>Each Dashboard role has a different permissions.</w:t>
       </w:r>
     </w:p>
     <w:p>
@@ -1610,8 +1816,6 @@
         </w:rPr>
         <w:t>Dashboard generates statistics and summary about the website.</w:t>
       </w:r>
-      <w:bookmarkStart w:id="5" w:name="_GoBack"/>
-      <w:bookmarkEnd w:id="5"/>
     </w:p>
     <w:p>
       <w:pPr>
@@ -1686,8 +1890,8 @@
       <w:pPr>
         <w:pStyle w:val="Title"/>
       </w:pPr>
-      <w:bookmarkStart w:id="6" w:name="_heading=h.2et92p0" w:colFirst="0" w:colLast="0"/>
-      <w:bookmarkEnd w:id="6"/>
+      <w:bookmarkStart w:id="5" w:name="_heading=h.2et92p0" w:colFirst="0" w:colLast="0"/>
+      <w:bookmarkEnd w:id="5"/>
       <w:r>
         <w:rPr>
           <w:sz w:val="28"/>
@@ -1740,14 +1944,12 @@
                 <w:szCs w:val="32"/>
               </w:rPr>
             </w:pPr>
-            <w:proofErr w:type="spellStart"/>
             <w:r>
               <w:rPr>
                 <w:b/>
               </w:rPr>
               <w:t>Req_ID</w:t>
             </w:r>
-            <w:proofErr w:type="spellEnd"/>
           </w:p>
         </w:tc>
         <w:tc>
@@ -1866,14 +2068,12 @@
                 <w:b/>
               </w:rPr>
             </w:pPr>
-            <w:proofErr w:type="spellStart"/>
             <w:r>
               <w:rPr>
                 <w:b/>
               </w:rPr>
               <w:t>Req_ID</w:t>
             </w:r>
-            <w:proofErr w:type="spellEnd"/>
           </w:p>
         </w:tc>
         <w:tc>
@@ -2006,14 +2206,12 @@
                 <w:szCs w:val="32"/>
               </w:rPr>
             </w:pPr>
-            <w:proofErr w:type="spellStart"/>
             <w:r>
               <w:rPr>
                 <w:b/>
               </w:rPr>
               <w:t>Req_ID</w:t>
             </w:r>
-            <w:proofErr w:type="spellEnd"/>
           </w:p>
         </w:tc>
         <w:tc>
@@ -2146,14 +2344,12 @@
                 <w:szCs w:val="32"/>
               </w:rPr>
             </w:pPr>
-            <w:proofErr w:type="spellStart"/>
             <w:r>
               <w:rPr>
                 <w:b/>
               </w:rPr>
               <w:t>Req_ID</w:t>
             </w:r>
-            <w:proofErr w:type="spellEnd"/>
           </w:p>
         </w:tc>
         <w:tc>
@@ -2284,14 +2480,12 @@
                 <w:b/>
               </w:rPr>
             </w:pPr>
-            <w:proofErr w:type="spellStart"/>
             <w:r>
               <w:rPr>
                 <w:b/>
               </w:rPr>
               <w:t>Req_ID</w:t>
             </w:r>
-            <w:proofErr w:type="spellEnd"/>
           </w:p>
         </w:tc>
         <w:tc>
@@ -2422,7 +2616,6 @@
                 <w:b/>
               </w:rPr>
             </w:pPr>
-            <w:proofErr w:type="spellStart"/>
             <w:r>
               <w:rPr>
                 <w:b/>
@@ -2430,7 +2623,6 @@
               <w:lastRenderedPageBreak/>
               <w:t>Req_ID</w:t>
             </w:r>
-            <w:proofErr w:type="spellEnd"/>
           </w:p>
         </w:tc>
         <w:tc>
@@ -2562,14 +2754,12 @@
                 <w:b/>
               </w:rPr>
             </w:pPr>
-            <w:proofErr w:type="spellStart"/>
             <w:r>
               <w:rPr>
                 <w:b/>
               </w:rPr>
               <w:t>Req_ID</w:t>
             </w:r>
-            <w:proofErr w:type="spellEnd"/>
           </w:p>
         </w:tc>
         <w:tc>
@@ -2669,15 +2859,7 @@
                 <w:szCs w:val="24"/>
                 <w:highlight w:val="white"/>
               </w:rPr>
-              <w:t xml:space="preserve">Each </w:t>
-            </w:r>
-            <w:r>
-              <w:rPr>
-                <w:sz w:val="24"/>
-                <w:szCs w:val="24"/>
-                <w:highlight w:val="white"/>
-              </w:rPr>
-              <w:t>Dashboard role has a different permissions</w:t>
+              <w:t>Each Dashboard role has a different permissions</w:t>
             </w:r>
           </w:p>
         </w:tc>
@@ -2709,14 +2891,12 @@
                 <w:b/>
               </w:rPr>
             </w:pPr>
-            <w:proofErr w:type="spellStart"/>
             <w:r>
               <w:rPr>
                 <w:b/>
               </w:rPr>
               <w:t>Req_ID</w:t>
             </w:r>
-            <w:proofErr w:type="spellEnd"/>
           </w:p>
         </w:tc>
         <w:tc>
@@ -2847,14 +3027,12 @@
                 <w:b/>
               </w:rPr>
             </w:pPr>
-            <w:proofErr w:type="spellStart"/>
             <w:r>
               <w:rPr>
                 <w:b/>
               </w:rPr>
               <w:t>Req_ID</w:t>
             </w:r>
-            <w:proofErr w:type="spellEnd"/>
           </w:p>
         </w:tc>
         <w:tc>
@@ -2987,14 +3165,12 @@
                 <w:b/>
               </w:rPr>
             </w:pPr>
-            <w:proofErr w:type="spellStart"/>
             <w:r>
               <w:rPr>
                 <w:b/>
               </w:rPr>
               <w:t>Req_ID</w:t>
             </w:r>
-            <w:proofErr w:type="spellEnd"/>
           </w:p>
         </w:tc>
         <w:tc>
@@ -3125,14 +3301,12 @@
                 <w:b/>
               </w:rPr>
             </w:pPr>
-            <w:proofErr w:type="spellStart"/>
             <w:r>
               <w:rPr>
                 <w:b/>
               </w:rPr>
               <w:t>Req_ID</w:t>
             </w:r>
-            <w:proofErr w:type="spellEnd"/>
           </w:p>
         </w:tc>
         <w:tc>
@@ -3256,7 +3430,7 @@
 </file>
 
 <file path=word/numbering.xml><?xml version="1.0" encoding="utf-8"?>
-<w:numbering xmlns:wpc="http://schemas.microsoft.com/office/word/2010/wordprocessingCanvas" xmlns:mc="http://schemas.openxmlformats.org/markup-compatibility/2006" xmlns:o="urn:schemas-microsoft-com:office:office" xmlns:r="http://schemas.openxmlformats.org/officeDocument/2006/relationships" xmlns:m="http://schemas.openxmlformats.org/officeDocument/2006/math" xmlns:v="urn:schemas-microsoft-com:vml" xmlns:wp14="http://schemas.microsoft.com/office/word/2010/wordprocessingDrawing" xmlns:wp="http://schemas.openxmlformats.org/drawingml/2006/wordprocessingDrawing" xmlns:w10="urn:schemas-microsoft-com:office:word" xmlns:w="http://schemas.openxmlformats.org/wordprocessingml/2006/main" xmlns:w14="http://schemas.microsoft.com/office/word/2010/wordml" xmlns:w15="http://schemas.microsoft.com/office/word/2012/wordml" xmlns:wpg="http://schemas.microsoft.com/office/word/2010/wordprocessingGroup" xmlns:wpi="http://schemas.microsoft.com/office/word/2010/wordprocessingInk" xmlns:wne="http://schemas.microsoft.com/office/word/2006/wordml" xmlns:wps="http://schemas.microsoft.com/office/word/2010/wordprocessingShape" mc:Ignorable="w14 w15 wp14">
+<w:numbering xmlns:wpc="http://schemas.microsoft.com/office/word/2010/wordprocessingCanvas" xmlns:cx="http://schemas.microsoft.com/office/drawing/2014/chartex" xmlns:cx1="http://schemas.microsoft.com/office/drawing/2015/9/8/chartex" xmlns:cx2="http://schemas.microsoft.com/office/drawing/2015/10/21/chartex" xmlns:cx3="http://schemas.microsoft.com/office/drawing/2016/5/9/chartex" xmlns:cx4="http://schemas.microsoft.com/office/drawing/2016/5/10/chartex" xmlns:cx5="http://schemas.microsoft.com/office/drawing/2016/5/11/chartex" xmlns:cx6="http://schemas.microsoft.com/office/drawing/2016/5/12/chartex" xmlns:cx7="http://schemas.microsoft.com/office/drawing/2016/5/13/chartex" xmlns:cx8="http://schemas.microsoft.com/office/drawing/2016/5/14/chartex" xmlns:mc="http://schemas.openxmlformats.org/markup-compatibility/2006" xmlns:aink="http://schemas.microsoft.com/office/drawing/2016/ink" xmlns:am3d="http://schemas.microsoft.com/office/drawing/2017/model3d" xmlns:o="urn:schemas-microsoft-com:office:office" xmlns:oel="http://schemas.microsoft.com/office/2019/extlst" xmlns:r="http://schemas.openxmlformats.org/officeDocument/2006/relationships" xmlns:m="http://schemas.openxmlformats.org/officeDocument/2006/math" xmlns:v="urn:schemas-microsoft-com:vml" xmlns:wp14="http://schemas.microsoft.com/office/word/2010/wordprocessingDrawing" xmlns:wp="http://schemas.openxmlformats.org/drawingml/2006/wordprocessingDrawing" xmlns:w10="urn:schemas-microsoft-com:office:word" xmlns:w="http://schemas.openxmlformats.org/wordprocessingml/2006/main" xmlns:w14="http://schemas.microsoft.com/office/word/2010/wordml" xmlns:w15="http://schemas.microsoft.com/office/word/2012/wordml" xmlns:w16cex="http://schemas.microsoft.com/office/word/2018/wordml/cex" xmlns:w16cid="http://schemas.microsoft.com/office/word/2016/wordml/cid" xmlns:w16="http://schemas.microsoft.com/office/word/2018/wordml" xmlns:w16sdtdh="http://schemas.microsoft.com/office/word/2020/wordml/sdtdatahash" xmlns:w16se="http://schemas.microsoft.com/office/word/2015/wordml/symex" xmlns:wpg="http://schemas.microsoft.com/office/word/2010/wordprocessingGroup" xmlns:wpi="http://schemas.microsoft.com/office/word/2010/wordprocessingInk" xmlns:wne="http://schemas.microsoft.com/office/word/2006/wordml" xmlns:wps="http://schemas.microsoft.com/office/word/2010/wordprocessingShape" mc:Ignorable="w14 w15 w16se w16cid w16 w16cex w16sdtdh wp14">
   <w:abstractNum w:abstractNumId="0" w15:restartNumberingAfterBreak="0">
     <w:nsid w:val="2B3A7CCC"/>
     <w:multiLevelType w:val="multilevel"/>
@@ -3484,17 +3658,17 @@
       </w:rPr>
     </w:lvl>
   </w:abstractNum>
-  <w:num w:numId="1">
+  <w:num w:numId="1" w16cid:durableId="349575380">
     <w:abstractNumId w:val="1"/>
   </w:num>
-  <w:num w:numId="2">
+  <w:num w:numId="2" w16cid:durableId="1268349432">
     <w:abstractNumId w:val="0"/>
   </w:num>
 </w:numbering>
 </file>
 
 <file path=word/styles.xml><?xml version="1.0" encoding="utf-8"?>
-<w:styles xmlns:mc="http://schemas.openxmlformats.org/markup-compatibility/2006" xmlns:r="http://schemas.openxmlformats.org/officeDocument/2006/relationships" xmlns:w="http://schemas.openxmlformats.org/wordprocessingml/2006/main" xmlns:w14="http://schemas.microsoft.com/office/word/2010/wordml" xmlns:w15="http://schemas.microsoft.com/office/word/2012/wordml" mc:Ignorable="w14 w15">
+<w:styles xmlns:mc="http://schemas.openxmlformats.org/markup-compatibility/2006" xmlns:r="http://schemas.openxmlformats.org/officeDocument/2006/relationships" xmlns:w="http://schemas.openxmlformats.org/wordprocessingml/2006/main" xmlns:w14="http://schemas.microsoft.com/office/word/2010/wordml" xmlns:w15="http://schemas.microsoft.com/office/word/2012/wordml" xmlns:w16cex="http://schemas.microsoft.com/office/word/2018/wordml/cex" xmlns:w16cid="http://schemas.microsoft.com/office/word/2016/wordml/cid" xmlns:w16="http://schemas.microsoft.com/office/word/2018/wordml" xmlns:w16sdtdh="http://schemas.microsoft.com/office/word/2020/wordml/sdtdatahash" xmlns:w16se="http://schemas.microsoft.com/office/word/2015/wordml/symex" mc:Ignorable="w14 w15 w16se w16cid w16 w16cex w16sdtdh">
   <w:docDefaults>
     <w:rPrDefault>
       <w:rPr>
@@ -3510,7 +3684,7 @@
       </w:pPr>
     </w:pPrDefault>
   </w:docDefaults>
-  <w:latentStyles w:defLockedState="0" w:defUIPriority="99" w:defSemiHidden="0" w:defUnhideWhenUsed="0" w:defQFormat="0" w:count="371">
+  <w:latentStyles w:defLockedState="0" w:defUIPriority="99" w:defSemiHidden="0" w:defUnhideWhenUsed="0" w:defQFormat="0" w:count="376">
     <w:lsdException w:name="Normal" w:uiPriority="0" w:qFormat="1"/>
     <w:lsdException w:name="heading 1" w:uiPriority="9" w:qFormat="1"/>
     <w:lsdException w:name="heading 2" w:semiHidden="1" w:uiPriority="9" w:unhideWhenUsed="1" w:qFormat="1"/>
@@ -3882,6 +4056,11 @@
     <w:lsdException w:name="List Table 5 Dark Accent 6" w:uiPriority="50"/>
     <w:lsdException w:name="List Table 6 Colorful Accent 6" w:uiPriority="51"/>
     <w:lsdException w:name="List Table 7 Colorful Accent 6" w:uiPriority="52"/>
+    <w:lsdException w:name="Mention" w:semiHidden="1" w:unhideWhenUsed="1"/>
+    <w:lsdException w:name="Smart Hyperlink" w:semiHidden="1" w:unhideWhenUsed="1"/>
+    <w:lsdException w:name="Hashtag" w:semiHidden="1" w:unhideWhenUsed="1"/>
+    <w:lsdException w:name="Unresolved Mention" w:semiHidden="1" w:unhideWhenUsed="1"/>
+    <w:lsdException w:name="Smart Link" w:semiHidden="1" w:unhideWhenUsed="1"/>
   </w:latentStyles>
   <w:style w:type="paragraph" w:default="1" w:styleId="Normal">
     <w:name w:val="Normal"/>

</xml_diff>

<commit_message>
Update CR && CRS
</commit_message>
<xml_diff>
--- a/Input Documents/CR/PO_SAG_CR_WEB.docx
+++ b/Input Documents/CR/PO_SAG_CR_WEB.docx
@@ -683,7 +683,7 @@
               <w:jc w:val="center"/>
             </w:pPr>
             <w:r>
-              <w:t>Mahmoud Hussein</w:t>
+              <w:t>Ahmed Mohamed</w:t>
             </w:r>
           </w:p>
         </w:tc>
@@ -752,7 +752,10 @@
               <w:t>[</w:t>
             </w:r>
             <w:r>
-              <w:t>11</w:t>
+              <w:t>1</w:t>
+            </w:r>
+            <w:r>
+              <w:t>4</w:t>
             </w:r>
             <w:r>
               <w:t>-1</w:t>
@@ -847,6 +850,9 @@
               <w:spacing w:line="240" w:lineRule="auto"/>
               <w:jc w:val="center"/>
             </w:pPr>
+            <w:r>
+              <w:t>Approval</w:t>
+            </w:r>
           </w:p>
         </w:tc>
       </w:tr>
@@ -1658,21 +1664,140 @@
           </w:p>
         </w:tc>
       </w:tr>
+      <w:tr>
+        <w:tc>
+          <w:tcPr>
+            <w:tcW w:w="1320" w:type="dxa"/>
+            <w:shd w:val="clear" w:color="auto" w:fill="auto"/>
+            <w:tcMar>
+              <w:top w:w="100" w:type="dxa"/>
+              <w:left w:w="100" w:type="dxa"/>
+              <w:bottom w:w="100" w:type="dxa"/>
+              <w:right w:w="100" w:type="dxa"/>
+            </w:tcMar>
+          </w:tcPr>
+          <w:p>
+            <w:pPr>
+              <w:widowControl w:val="0"/>
+              <w:pBdr>
+                <w:top w:val="nil"/>
+                <w:left w:val="nil"/>
+                <w:bottom w:val="nil"/>
+                <w:right w:val="nil"/>
+                <w:between w:val="nil"/>
+              </w:pBdr>
+              <w:spacing w:line="240" w:lineRule="auto"/>
+              <w:jc w:val="center"/>
+            </w:pPr>
+            <w:r>
+              <w:lastRenderedPageBreak/>
+              <w:t>1.4</w:t>
+            </w:r>
+          </w:p>
+        </w:tc>
+        <w:tc>
+          <w:tcPr>
+            <w:tcW w:w="2100" w:type="dxa"/>
+            <w:shd w:val="clear" w:color="auto" w:fill="auto"/>
+            <w:tcMar>
+              <w:top w:w="100" w:type="dxa"/>
+              <w:left w:w="100" w:type="dxa"/>
+              <w:bottom w:w="100" w:type="dxa"/>
+              <w:right w:w="100" w:type="dxa"/>
+            </w:tcMar>
+          </w:tcPr>
+          <w:p>
+            <w:pPr>
+              <w:widowControl w:val="0"/>
+              <w:spacing w:line="240" w:lineRule="auto"/>
+              <w:jc w:val="center"/>
+            </w:pPr>
+            <w:r>
+              <w:t>Ahmed Mohamed</w:t>
+            </w:r>
+          </w:p>
+        </w:tc>
+        <w:tc>
+          <w:tcPr>
+            <w:tcW w:w="2235" w:type="dxa"/>
+            <w:shd w:val="clear" w:color="auto" w:fill="auto"/>
+            <w:tcMar>
+              <w:top w:w="100" w:type="dxa"/>
+              <w:left w:w="100" w:type="dxa"/>
+              <w:bottom w:w="100" w:type="dxa"/>
+              <w:right w:w="100" w:type="dxa"/>
+            </w:tcMar>
+          </w:tcPr>
+          <w:p>
+            <w:pPr>
+              <w:widowControl w:val="0"/>
+              <w:pBdr>
+                <w:top w:val="nil"/>
+                <w:left w:val="nil"/>
+                <w:bottom w:val="nil"/>
+                <w:right w:val="nil"/>
+                <w:between w:val="nil"/>
+              </w:pBdr>
+              <w:spacing w:line="240" w:lineRule="auto"/>
+              <w:jc w:val="center"/>
+            </w:pPr>
+            <w:r>
+              <w:t>[14/11/2022]</w:t>
+            </w:r>
+          </w:p>
+        </w:tc>
+        <w:tc>
+          <w:tcPr>
+            <w:tcW w:w="3705" w:type="dxa"/>
+            <w:shd w:val="clear" w:color="auto" w:fill="auto"/>
+            <w:tcMar>
+              <w:top w:w="100" w:type="dxa"/>
+              <w:left w:w="100" w:type="dxa"/>
+              <w:bottom w:w="100" w:type="dxa"/>
+              <w:right w:w="100" w:type="dxa"/>
+            </w:tcMar>
+          </w:tcPr>
+          <w:p>
+            <w:pPr>
+              <w:widowControl w:val="0"/>
+              <w:pBdr>
+                <w:top w:val="nil"/>
+                <w:left w:val="nil"/>
+                <w:bottom w:val="nil"/>
+                <w:right w:val="nil"/>
+                <w:between w:val="nil"/>
+              </w:pBdr>
+              <w:spacing w:line="240" w:lineRule="auto"/>
+              <w:jc w:val="center"/>
+              <w:rPr>
+                <w:rFonts w:ascii="Times New Roman" w:eastAsia="Times New Roman" w:hAnsi="Times New Roman" w:cs="Times New Roman"/>
+                <w:bCs/>
+              </w:rPr>
+            </w:pPr>
+            <w:r>
+              <w:rPr>
+                <w:rFonts w:ascii="Times New Roman" w:eastAsia="Times New Roman" w:hAnsi="Times New Roman" w:cs="Times New Roman"/>
+                <w:bCs/>
+              </w:rPr>
+              <w:t>Change_Request_</w:t>
+            </w:r>
+            <w:r>
+              <w:t>PO_SAG_CR_0</w:t>
+            </w:r>
+            <w:r>
+              <w:t>3</w:t>
+            </w:r>
+          </w:p>
+        </w:tc>
+      </w:tr>
     </w:tbl>
-    <w:p>
-      <w:bookmarkStart w:id="2" w:name="_heading=h.1fob9te" w:colFirst="0" w:colLast="0"/>
-      <w:bookmarkStart w:id="3" w:name="_heading=h.3znysh7" w:colFirst="0" w:colLast="0"/>
-      <w:bookmarkEnd w:id="2"/>
-      <w:bookmarkEnd w:id="3"/>
-    </w:p>
     <w:p>
       <w:pPr>
         <w:pStyle w:val="Title"/>
       </w:pPr>
-      <w:bookmarkStart w:id="4" w:name="_heading=h.tvdrnjw7uk8l" w:colFirst="0" w:colLast="0"/>
-      <w:bookmarkEnd w:id="4"/>
+      <w:bookmarkStart w:id="2" w:name="_heading=h.tvdrnjw7uk8l" w:colFirst="0" w:colLast="0"/>
+      <w:bookmarkEnd w:id="2"/>
       <w:r>
-        <w:lastRenderedPageBreak/>
         <w:t>Project Description:</w:t>
       </w:r>
     </w:p>
@@ -2209,6 +2334,51 @@
     </w:p>
     <w:p>
       <w:pPr>
+        <w:numPr>
+          <w:ilvl w:val="0"/>
+          <w:numId w:val="2"/>
+        </w:numPr>
+        <w:rPr>
+          <w:rFonts w:asciiTheme="minorBidi" w:hAnsiTheme="minorBidi" w:cstheme="minorBidi"/>
+          <w:sz w:val="24"/>
+          <w:szCs w:val="24"/>
+        </w:rPr>
+      </w:pPr>
+      <w:r>
+        <w:rPr>
+          <w:rFonts w:asciiTheme="minorBidi" w:eastAsia="Times New Roman" w:hAnsiTheme="minorBidi" w:cstheme="minorBidi"/>
+          <w:sz w:val="24"/>
+          <w:szCs w:val="24"/>
+        </w:rPr>
+        <w:t>User's Dashboard</w:t>
+      </w:r>
+      <w:r>
+        <w:rPr>
+          <w:rFonts w:asciiTheme="minorBidi" w:eastAsia="Times New Roman" w:hAnsiTheme="minorBidi" w:cstheme="minorBidi"/>
+          <w:sz w:val="24"/>
+          <w:szCs w:val="24"/>
+        </w:rPr>
+        <w:t xml:space="preserve"> shall keep </w:t>
+      </w:r>
+      <w:r>
+        <w:rPr>
+          <w:rFonts w:asciiTheme="minorBidi" w:eastAsia="Times New Roman" w:hAnsiTheme="minorBidi" w:cstheme="minorBidi"/>
+          <w:sz w:val="24"/>
+          <w:szCs w:val="24"/>
+        </w:rPr>
+        <w:t>track</w:t>
+      </w:r>
+      <w:r>
+        <w:rPr>
+          <w:rFonts w:asciiTheme="minorBidi" w:eastAsia="Times New Roman" w:hAnsiTheme="minorBidi" w:cstheme="minorBidi"/>
+          <w:sz w:val="24"/>
+          <w:szCs w:val="24"/>
+        </w:rPr>
+        <w:t xml:space="preserve"> of stock.</w:t>
+      </w:r>
+    </w:p>
+    <w:p>
+      <w:pPr>
         <w:ind w:left="720"/>
         <w:rPr>
           <w:sz w:val="24"/>
@@ -2221,8 +2391,8 @@
       <w:pPr>
         <w:pStyle w:val="Title"/>
       </w:pPr>
-      <w:bookmarkStart w:id="5" w:name="_heading=h.2et92p0" w:colFirst="0" w:colLast="0"/>
-      <w:bookmarkEnd w:id="5"/>
+      <w:bookmarkStart w:id="3" w:name="_heading=h.2et92p0" w:colFirst="0" w:colLast="0"/>
+      <w:bookmarkEnd w:id="3"/>
       <w:r>
         <w:rPr>
           <w:sz w:val="28"/>
@@ -2737,6 +2907,7 @@
               <w:rPr>
                 <w:b/>
               </w:rPr>
+              <w:lastRenderedPageBreak/>
               <w:t>Req_ID</w:t>
             </w:r>
             <w:proofErr w:type="spellEnd"/>
@@ -2890,7 +3061,6 @@
               <w:rPr>
                 <w:b/>
               </w:rPr>
-              <w:lastRenderedPageBreak/>
               <w:t>Req_ID</w:t>
             </w:r>
             <w:proofErr w:type="spellEnd"/>
@@ -3898,6 +4068,163 @@
             <w:tcW w:w="1440" w:type="dxa"/>
             <w:tcBorders>
               <w:top w:val="single" w:sz="12" w:space="0" w:color="000000"/>
+              <w:bottom w:val="single" w:sz="12" w:space="0" w:color="000000"/>
+            </w:tcBorders>
+            <w:shd w:val="clear" w:color="auto" w:fill="A4C2F4"/>
+            <w:tcMar>
+              <w:top w:w="100" w:type="dxa"/>
+              <w:left w:w="100" w:type="dxa"/>
+              <w:bottom w:w="100" w:type="dxa"/>
+              <w:right w:w="100" w:type="dxa"/>
+            </w:tcMar>
+          </w:tcPr>
+          <w:p>
+            <w:pPr>
+              <w:widowControl w:val="0"/>
+              <w:spacing w:line="240" w:lineRule="auto"/>
+              <w:jc w:val="center"/>
+              <w:rPr>
+                <w:b/>
+              </w:rPr>
+            </w:pPr>
+            <w:proofErr w:type="spellStart"/>
+            <w:r>
+              <w:rPr>
+                <w:b/>
+              </w:rPr>
+              <w:t>Req_ID</w:t>
+            </w:r>
+            <w:proofErr w:type="spellEnd"/>
+          </w:p>
+        </w:tc>
+        <w:tc>
+          <w:tcPr>
+            <w:tcW w:w="3240" w:type="dxa"/>
+            <w:tcBorders>
+              <w:top w:val="single" w:sz="12" w:space="0" w:color="000000"/>
+              <w:bottom w:val="single" w:sz="12" w:space="0" w:color="000000"/>
+            </w:tcBorders>
+            <w:shd w:val="clear" w:color="auto" w:fill="auto"/>
+            <w:tcMar>
+              <w:top w:w="100" w:type="dxa"/>
+              <w:left w:w="100" w:type="dxa"/>
+              <w:bottom w:w="100" w:type="dxa"/>
+              <w:right w:w="100" w:type="dxa"/>
+            </w:tcMar>
+          </w:tcPr>
+          <w:p>
+            <w:pPr>
+              <w:widowControl w:val="0"/>
+              <w:spacing w:line="240" w:lineRule="auto"/>
+              <w:jc w:val="center"/>
+            </w:pPr>
+            <w:r>
+              <w:rPr>
+                <w:sz w:val="20"/>
+                <w:szCs w:val="20"/>
+              </w:rPr>
+              <w:t>PO_SAG_CR_</w:t>
+            </w:r>
+            <w:r>
+              <w:t>WEB</w:t>
+            </w:r>
+            <w:r>
+              <w:rPr>
+                <w:sz w:val="20"/>
+                <w:szCs w:val="20"/>
+              </w:rPr>
+              <w:t>_011-V1.</w:t>
+            </w:r>
+            <w:r>
+              <w:rPr>
+                <w:sz w:val="20"/>
+                <w:szCs w:val="20"/>
+              </w:rPr>
+              <w:t>2</w:t>
+            </w:r>
+          </w:p>
+        </w:tc>
+        <w:tc>
+          <w:tcPr>
+            <w:tcW w:w="1185" w:type="dxa"/>
+            <w:tcBorders>
+              <w:top w:val="single" w:sz="12" w:space="0" w:color="000000"/>
+              <w:bottom w:val="single" w:sz="12" w:space="0" w:color="000000"/>
+            </w:tcBorders>
+            <w:shd w:val="clear" w:color="auto" w:fill="A4C2F4"/>
+            <w:tcMar>
+              <w:top w:w="100" w:type="dxa"/>
+              <w:left w:w="100" w:type="dxa"/>
+              <w:bottom w:w="100" w:type="dxa"/>
+              <w:right w:w="100" w:type="dxa"/>
+            </w:tcMar>
+          </w:tcPr>
+          <w:p>
+            <w:pPr>
+              <w:widowControl w:val="0"/>
+              <w:spacing w:line="240" w:lineRule="auto"/>
+              <w:jc w:val="center"/>
+              <w:rPr>
+                <w:b/>
+              </w:rPr>
+            </w:pPr>
+            <w:r>
+              <w:rPr>
+                <w:b/>
+              </w:rPr>
+              <w:t>Mapped</w:t>
+            </w:r>
+          </w:p>
+        </w:tc>
+        <w:tc>
+          <w:tcPr>
+            <w:tcW w:w="3495" w:type="dxa"/>
+            <w:tcBorders>
+              <w:top w:val="single" w:sz="12" w:space="0" w:color="000000"/>
+              <w:bottom w:val="single" w:sz="12" w:space="0" w:color="000000"/>
+            </w:tcBorders>
+            <w:shd w:val="clear" w:color="auto" w:fill="auto"/>
+            <w:tcMar>
+              <w:top w:w="100" w:type="dxa"/>
+              <w:left w:w="100" w:type="dxa"/>
+              <w:bottom w:w="100" w:type="dxa"/>
+              <w:right w:w="100" w:type="dxa"/>
+            </w:tcMar>
+          </w:tcPr>
+          <w:p>
+            <w:pPr>
+              <w:rPr>
+                <w:sz w:val="24"/>
+                <w:szCs w:val="24"/>
+              </w:rPr>
+            </w:pPr>
+            <w:r>
+              <w:rPr>
+                <w:sz w:val="24"/>
+                <w:szCs w:val="24"/>
+              </w:rPr>
+              <w:t>Admin's Dashboard shall handle and keep tracking user's dashboard.</w:t>
+            </w:r>
+          </w:p>
+          <w:p>
+            <w:pPr>
+              <w:rPr>
+                <w:sz w:val="24"/>
+                <w:szCs w:val="24"/>
+              </w:rPr>
+            </w:pPr>
+          </w:p>
+        </w:tc>
+      </w:tr>
+      <w:tr>
+        <w:trPr>
+          <w:trHeight w:val="520"/>
+        </w:trPr>
+        <w:tc>
+          <w:tcPr>
+            <w:tcW w:w="1440" w:type="dxa"/>
+            <w:tcBorders>
+              <w:top w:val="single" w:sz="12" w:space="0" w:color="000000"/>
             </w:tcBorders>
             <w:shd w:val="clear" w:color="auto" w:fill="A4C2F4"/>
             <w:tcMar>
@@ -3945,30 +4272,34 @@
               <w:widowControl w:val="0"/>
               <w:spacing w:line="240" w:lineRule="auto"/>
               <w:jc w:val="center"/>
-            </w:pPr>
-            <w:r>
               <w:rPr>
                 <w:sz w:val="20"/>
                 <w:szCs w:val="20"/>
               </w:rPr>
-              <w:t>PO_SAG_CR_</w:t>
-            </w:r>
-            <w:r>
-              <w:t>WEB</w:t>
-            </w:r>
+            </w:pPr>
             <w:r>
               <w:rPr>
                 <w:sz w:val="20"/>
                 <w:szCs w:val="20"/>
               </w:rPr>
-              <w:t>_011-V1.</w:t>
+              <w:t>PO_SAG_CR_</w:t>
+            </w:r>
+            <w:r>
+              <w:t>WEB</w:t>
             </w:r>
             <w:r>
               <w:rPr>
                 <w:sz w:val="20"/>
                 <w:szCs w:val="20"/>
               </w:rPr>
-              <w:t>2</w:t>
+              <w:t>_011-V1.</w:t>
+            </w:r>
+            <w:r>
+              <w:rPr>
+                <w:sz w:val="20"/>
+                <w:szCs w:val="20"/>
+              </w:rPr>
+              <w:t>0</w:t>
             </w:r>
           </w:p>
         </w:tc>
@@ -4020,16 +4351,14 @@
           <w:p>
             <w:pPr>
               <w:rPr>
-                <w:sz w:val="24"/>
-                <w:szCs w:val="24"/>
-              </w:rPr>
-            </w:pPr>
-            <w:r>
-              <w:rPr>
-                <w:sz w:val="24"/>
-                <w:szCs w:val="24"/>
-              </w:rPr>
-              <w:t>Admin's Dashboard shall handle and keep tracking user's dashboard.</w:t>
+                <w:rFonts w:asciiTheme="minorBidi" w:hAnsiTheme="minorBidi" w:cstheme="minorBidi"/>
+              </w:rPr>
+            </w:pPr>
+            <w:r>
+              <w:rPr>
+                <w:rFonts w:asciiTheme="minorBidi" w:eastAsia="Times New Roman" w:hAnsiTheme="minorBidi" w:cstheme="minorBidi"/>
+              </w:rPr>
+              <w:t>User's Dashboard shall keep track of stock.</w:t>
             </w:r>
           </w:p>
           <w:p>

</xml_diff>